<commit_message>
wrote uart transmit & receive functions for both stm's
</commit_message>
<xml_diff>
--- a/Documents/testing_documentation.docx
+++ b/Documents/testing_documentation.docx
@@ -627,6 +627,7 @@
               <w:rPr>
                 <w:rtl w:val="0"/>
               </w:rPr>
+              <w:t xml:space="preserve">Nov 20, 10:49pm</w:t>
             </w:r>
           </w:p>
         </w:tc>
@@ -664,6 +665,7 @@
               <w:rPr>
                 <w:rtl w:val="0"/>
               </w:rPr>
+              <w:t xml:space="preserve">2</w:t>
             </w:r>
           </w:p>
         </w:tc>
@@ -701,6 +703,7 @@
               <w:rPr>
                 <w:rtl w:val="0"/>
               </w:rPr>
+              <w:t xml:space="preserve">Moisture accuracy test in “dry” and “wet” soil (refer to design document)</w:t>
             </w:r>
           </w:p>
         </w:tc>
@@ -738,6 +741,109 @@
               <w:rPr>
                 <w:rtl w:val="0"/>
               </w:rPr>
+              <w:t xml:space="preserve">“Dry” soil: average VWC 7%</w:t>
+            </w:r>
+          </w:p>
+          <w:p>
+            <w:pPr>
+              <w:keepNext w:val="0"/>
+              <w:keepLines w:val="0"/>
+              <w:pageBreakBefore w:val="0"/>
+              <w:widowControl w:val="0"/>
+              <w:pBdr>
+                <w:top w:space="0" w:sz="0" w:val="nil"/>
+                <w:left w:space="0" w:sz="0" w:val="nil"/>
+                <w:bottom w:space="0" w:sz="0" w:val="nil"/>
+                <w:right w:space="0" w:sz="0" w:val="nil"/>
+                <w:between w:space="0" w:sz="0" w:val="nil"/>
+              </w:pBdr>
+              <w:shd w:fill="auto" w:val="clear"/>
+              <w:spacing w:after="0" w:before="0" w:line="240" w:lineRule="auto"/>
+              <w:ind w:left="0" w:right="0" w:firstLine="0"/>
+              <w:jc w:val="left"/>
+              <w:rPr/>
+            </w:pPr>
+            <w:r>
+              <w:rPr>
+                <w:rtl w:val="0"/>
+              </w:rPr>
+            </w:r>
+          </w:p>
+          <w:p>
+            <w:pPr>
+              <w:keepNext w:val="0"/>
+              <w:keepLines w:val="0"/>
+              <w:pageBreakBefore w:val="0"/>
+              <w:widowControl w:val="0"/>
+              <w:pBdr>
+                <w:top w:space="0" w:sz="0" w:val="nil"/>
+                <w:left w:space="0" w:sz="0" w:val="nil"/>
+                <w:bottom w:space="0" w:sz="0" w:val="nil"/>
+                <w:right w:space="0" w:sz="0" w:val="nil"/>
+                <w:between w:space="0" w:sz="0" w:val="nil"/>
+              </w:pBdr>
+              <w:shd w:fill="auto" w:val="clear"/>
+              <w:spacing w:after="0" w:before="0" w:line="240" w:lineRule="auto"/>
+              <w:ind w:left="0" w:right="0" w:firstLine="0"/>
+              <w:jc w:val="left"/>
+              <w:rPr/>
+            </w:pPr>
+            <w:r>
+              <w:rPr>
+                <w:rtl w:val="0"/>
+              </w:rPr>
+              <w:t xml:space="preserve">“Wet” soil: average VWC 93%</w:t>
+            </w:r>
+          </w:p>
+          <w:p>
+            <w:pPr>
+              <w:keepNext w:val="0"/>
+              <w:keepLines w:val="0"/>
+              <w:pageBreakBefore w:val="0"/>
+              <w:widowControl w:val="0"/>
+              <w:pBdr>
+                <w:top w:space="0" w:sz="0" w:val="nil"/>
+                <w:left w:space="0" w:sz="0" w:val="nil"/>
+                <w:bottom w:space="0" w:sz="0" w:val="nil"/>
+                <w:right w:space="0" w:sz="0" w:val="nil"/>
+                <w:between w:space="0" w:sz="0" w:val="nil"/>
+              </w:pBdr>
+              <w:shd w:fill="auto" w:val="clear"/>
+              <w:spacing w:after="0" w:before="0" w:line="240" w:lineRule="auto"/>
+              <w:ind w:left="0" w:right="0" w:firstLine="0"/>
+              <w:jc w:val="left"/>
+              <w:rPr/>
+            </w:pPr>
+            <w:r>
+              <w:rPr>
+                <w:rtl w:val="0"/>
+              </w:rPr>
+            </w:r>
+          </w:p>
+          <w:p>
+            <w:pPr>
+              <w:keepNext w:val="0"/>
+              <w:keepLines w:val="0"/>
+              <w:pageBreakBefore w:val="0"/>
+              <w:widowControl w:val="0"/>
+              <w:pBdr>
+                <w:top w:space="0" w:sz="0" w:val="nil"/>
+                <w:left w:space="0" w:sz="0" w:val="nil"/>
+                <w:bottom w:space="0" w:sz="0" w:val="nil"/>
+                <w:right w:space="0" w:sz="0" w:val="nil"/>
+                <w:between w:space="0" w:sz="0" w:val="nil"/>
+              </w:pBdr>
+              <w:shd w:fill="auto" w:val="clear"/>
+              <w:spacing w:after="0" w:before="0" w:line="240" w:lineRule="auto"/>
+              <w:ind w:left="0" w:right="0" w:firstLine="0"/>
+              <w:jc w:val="left"/>
+              <w:rPr/>
+            </w:pPr>
+            <w:r>
+              <w:rPr>
+                <w:rtl w:val="0"/>
+              </w:rPr>
+              <w:t xml:space="preserve">Conclusion: passed</w:t>
             </w:r>
           </w:p>
         </w:tc>

</xml_diff>